<commit_message>
fix: 영문변환 및 description 수전
</commit_message>
<xml_diff>
--- a/hw2_use_case_description_C113033_이윤정.docx
+++ b/hw2_use_case_description_C113033_이윤정.docx
@@ -28,6 +28,15 @@
           <w:sz w:val="24"/>
         </w:rPr>
         <w:t>회원가입</w:t>
+      </w:r>
+      <w:r>
+        <w:rPr>
+          <w:rFonts w:ascii="Apple SD Gothic Neo" w:eastAsia="Apple SD Gothic Neo" w:hAnsi="Apple SD Gothic Neo"/>
+          <w:b/>
+          <w:bCs/>
+          <w:sz w:val="24"/>
+        </w:rPr>
+        <w:t>(Sign Up)</w:t>
       </w:r>
     </w:p>
     <w:tbl>
@@ -213,150 +222,14 @@
         </w:rPr>
         <w:t>. 로그인</w:t>
       </w:r>
-    </w:p>
-    <w:tbl>
-      <w:tblPr>
-        <w:tblStyle w:val="aa"/>
-        <w:tblW w:w="9067" w:type="dxa"/>
-        <w:tblLook w:val="04A0" w:firstRow="1" w:lastRow="0" w:firstColumn="1" w:lastColumn="0" w:noHBand="0" w:noVBand="1"/>
-      </w:tblPr>
-      <w:tblGrid>
-        <w:gridCol w:w="4531"/>
-        <w:gridCol w:w="4536"/>
-      </w:tblGrid>
-      <w:tr>
-        <w:tc>
-          <w:tcPr>
-            <w:tcW w:w="4531" w:type="dxa"/>
-            <w:shd w:val="clear" w:color="auto" w:fill="E8E8E8" w:themeFill="background2"/>
-          </w:tcPr>
-          <w:p>
-            <w:pPr>
-              <w:rPr>
-                <w:rFonts w:ascii="Apple SD Gothic Neo" w:eastAsia="Apple SD Gothic Neo" w:hAnsi="Apple SD Gothic Neo"/>
-                <w:b/>
-                <w:bCs/>
-                <w:sz w:val="24"/>
-              </w:rPr>
-            </w:pPr>
-            <w:r>
-              <w:rPr>
-                <w:rFonts w:ascii="Apple SD Gothic Neo" w:eastAsia="Apple SD Gothic Neo" w:hAnsi="Apple SD Gothic Neo"/>
-                <w:b/>
-                <w:bCs/>
-                <w:sz w:val="24"/>
-              </w:rPr>
-              <w:t>Actor Action</w:t>
-            </w:r>
-          </w:p>
-        </w:tc>
-        <w:tc>
-          <w:tcPr>
-            <w:tcW w:w="4536" w:type="dxa"/>
-            <w:shd w:val="clear" w:color="auto" w:fill="E8E8E8" w:themeFill="background2"/>
-          </w:tcPr>
-          <w:p>
-            <w:pPr>
-              <w:rPr>
-                <w:rFonts w:ascii="Apple SD Gothic Neo" w:eastAsia="Apple SD Gothic Neo" w:hAnsi="Apple SD Gothic Neo"/>
-                <w:b/>
-                <w:bCs/>
-                <w:sz w:val="24"/>
-              </w:rPr>
-            </w:pPr>
-            <w:r>
-              <w:rPr>
-                <w:rFonts w:ascii="Apple SD Gothic Neo" w:eastAsia="Apple SD Gothic Neo" w:hAnsi="Apple SD Gothic Neo"/>
-                <w:b/>
-                <w:bCs/>
-                <w:sz w:val="24"/>
-              </w:rPr>
-              <w:t>System Response</w:t>
-            </w:r>
-          </w:p>
-        </w:tc>
-      </w:tr>
-      <w:tr>
-        <w:tc>
-          <w:tcPr>
-            <w:tcW w:w="4531" w:type="dxa"/>
-          </w:tcPr>
-          <w:p>
-            <w:pPr>
-              <w:spacing w:line="276" w:lineRule="auto"/>
-              <w:rPr>
-                <w:rFonts w:ascii="Apple SD Gothic Neo" w:eastAsia="Apple SD Gothic Neo" w:hAnsi="Apple SD Gothic Neo"/>
-                <w:sz w:val="24"/>
-              </w:rPr>
-            </w:pPr>
-            <w:r>
-              <w:rPr>
-                <w:rFonts w:ascii="Apple SD Gothic Neo" w:eastAsia="Apple SD Gothic Neo" w:hAnsi="Apple SD Gothic Neo"/>
-                <w:sz w:val="24"/>
-              </w:rPr>
-              <w:t>1. 가입자가 각 입력란에 ID와 비밀번호를 입력하고 로그인 버튼을 누른다.</w:t>
-            </w:r>
-          </w:p>
-        </w:tc>
-        <w:tc>
-          <w:tcPr>
-            <w:tcW w:w="4536" w:type="dxa"/>
-          </w:tcPr>
-          <w:p>
-            <w:pPr>
-              <w:spacing w:line="276" w:lineRule="auto"/>
-              <w:rPr>
-                <w:rFonts w:ascii="Apple SD Gothic Neo" w:eastAsia="Apple SD Gothic Neo" w:hAnsi="Apple SD Gothic Neo"/>
-                <w:sz w:val="24"/>
-              </w:rPr>
-            </w:pPr>
-            <w:r>
-              <w:rPr>
-                <w:rFonts w:ascii="Apple SD Gothic Neo" w:eastAsia="Apple SD Gothic Neo" w:hAnsi="Apple SD Gothic Neo" w:hint="eastAsia"/>
-                <w:sz w:val="24"/>
-              </w:rPr>
-              <w:t>2. 로그인 완료 메시지를 출력한다.</w:t>
-            </w:r>
-          </w:p>
-        </w:tc>
-      </w:tr>
-    </w:tbl>
-    <w:p>
-      <w:pPr>
-        <w:pStyle w:val="a6"/>
-        <w:ind w:left="440"/>
-        <w:rPr>
-          <w:rFonts w:ascii="Apple SD Gothic Neo" w:eastAsia="Apple SD Gothic Neo" w:hAnsi="Apple SD Gothic Neo"/>
-          <w:sz w:val="24"/>
-        </w:rPr>
-      </w:pPr>
-    </w:p>
-    <w:p>
-      <w:pPr>
+      <w:r>
         <w:rPr>
           <w:rFonts w:ascii="Apple SD Gothic Neo" w:eastAsia="Apple SD Gothic Neo" w:hAnsi="Apple SD Gothic Neo"/>
           <w:b/>
           <w:bCs/>
           <w:sz w:val="24"/>
         </w:rPr>
-      </w:pPr>
-      <w:r>
-        <w:rPr>
-          <w:rFonts w:ascii="Apple SD Gothic Neo" w:eastAsia="Apple SD Gothic Neo" w:hAnsi="Apple SD Gothic Neo" w:hint="eastAsia"/>
-          <w:b/>
-          <w:bCs/>
-          <w:sz w:val="24"/>
-        </w:rPr>
-        <w:t>3</w:t>
-      </w:r>
-      <w:r>
-        <w:rPr>
-          <w:rFonts w:ascii="Apple SD Gothic Neo" w:eastAsia="Apple SD Gothic Neo" w:hAnsi="Apple SD Gothic Neo" w:hint="eastAsia"/>
-          <w:b/>
-          <w:bCs/>
-          <w:sz w:val="24"/>
-        </w:rPr>
-        <w:t xml:space="preserve">. 로그아웃 </w:t>
+        <w:t>(Log In)</w:t>
       </w:r>
     </w:p>
     <w:tbl>
@@ -425,6 +298,160 @@
         <w:tc>
           <w:tcPr>
             <w:tcW w:w="4531" w:type="dxa"/>
+          </w:tcPr>
+          <w:p>
+            <w:pPr>
+              <w:spacing w:line="276" w:lineRule="auto"/>
+              <w:rPr>
+                <w:rFonts w:ascii="Apple SD Gothic Neo" w:eastAsia="Apple SD Gothic Neo" w:hAnsi="Apple SD Gothic Neo"/>
+                <w:sz w:val="24"/>
+              </w:rPr>
+            </w:pPr>
+            <w:r>
+              <w:rPr>
+                <w:rFonts w:ascii="Apple SD Gothic Neo" w:eastAsia="Apple SD Gothic Neo" w:hAnsi="Apple SD Gothic Neo"/>
+                <w:sz w:val="24"/>
+              </w:rPr>
+              <w:t>1. 가입자가 각 입력란에 ID와 비밀번호를 입력하고 로그인 버튼을 누른다.</w:t>
+            </w:r>
+          </w:p>
+        </w:tc>
+        <w:tc>
+          <w:tcPr>
+            <w:tcW w:w="4536" w:type="dxa"/>
+          </w:tcPr>
+          <w:p>
+            <w:pPr>
+              <w:spacing w:line="276" w:lineRule="auto"/>
+              <w:rPr>
+                <w:rFonts w:ascii="Apple SD Gothic Neo" w:eastAsia="Apple SD Gothic Neo" w:hAnsi="Apple SD Gothic Neo"/>
+                <w:sz w:val="24"/>
+              </w:rPr>
+            </w:pPr>
+            <w:r>
+              <w:rPr>
+                <w:rFonts w:ascii="Apple SD Gothic Neo" w:eastAsia="Apple SD Gothic Neo" w:hAnsi="Apple SD Gothic Neo" w:hint="eastAsia"/>
+                <w:sz w:val="24"/>
+              </w:rPr>
+              <w:t>2. 로그인 완료 메시지를 출력한다.</w:t>
+            </w:r>
+          </w:p>
+        </w:tc>
+      </w:tr>
+    </w:tbl>
+    <w:p>
+      <w:pPr>
+        <w:pStyle w:val="a6"/>
+        <w:ind w:left="440"/>
+        <w:rPr>
+          <w:rFonts w:ascii="Apple SD Gothic Neo" w:eastAsia="Apple SD Gothic Neo" w:hAnsi="Apple SD Gothic Neo"/>
+          <w:sz w:val="24"/>
+        </w:rPr>
+      </w:pPr>
+    </w:p>
+    <w:p>
+      <w:pPr>
+        <w:rPr>
+          <w:rFonts w:ascii="Apple SD Gothic Neo" w:eastAsia="Apple SD Gothic Neo" w:hAnsi="Apple SD Gothic Neo"/>
+          <w:b/>
+          <w:bCs/>
+          <w:sz w:val="24"/>
+        </w:rPr>
+      </w:pPr>
+      <w:r>
+        <w:rPr>
+          <w:rFonts w:ascii="Apple SD Gothic Neo" w:eastAsia="Apple SD Gothic Neo" w:hAnsi="Apple SD Gothic Neo" w:hint="eastAsia"/>
+          <w:b/>
+          <w:bCs/>
+          <w:sz w:val="24"/>
+        </w:rPr>
+        <w:t>3</w:t>
+      </w:r>
+      <w:r>
+        <w:rPr>
+          <w:rFonts w:ascii="Apple SD Gothic Neo" w:eastAsia="Apple SD Gothic Neo" w:hAnsi="Apple SD Gothic Neo" w:hint="eastAsia"/>
+          <w:b/>
+          <w:bCs/>
+          <w:sz w:val="24"/>
+        </w:rPr>
+        <w:t>. 로그아웃</w:t>
+      </w:r>
+      <w:r>
+        <w:rPr>
+          <w:rFonts w:ascii="Apple SD Gothic Neo" w:eastAsia="Apple SD Gothic Neo" w:hAnsi="Apple SD Gothic Neo"/>
+          <w:b/>
+          <w:bCs/>
+          <w:sz w:val="24"/>
+        </w:rPr>
+        <w:t>(Log Out)</w:t>
+      </w:r>
+    </w:p>
+    <w:tbl>
+      <w:tblPr>
+        <w:tblStyle w:val="aa"/>
+        <w:tblW w:w="9067" w:type="dxa"/>
+        <w:tblLook w:val="04A0" w:firstRow="1" w:lastRow="0" w:firstColumn="1" w:lastColumn="0" w:noHBand="0" w:noVBand="1"/>
+      </w:tblPr>
+      <w:tblGrid>
+        <w:gridCol w:w="4531"/>
+        <w:gridCol w:w="4536"/>
+      </w:tblGrid>
+      <w:tr>
+        <w:tc>
+          <w:tcPr>
+            <w:tcW w:w="4531" w:type="dxa"/>
+            <w:shd w:val="clear" w:color="auto" w:fill="E8E8E8" w:themeFill="background2"/>
+          </w:tcPr>
+          <w:p>
+            <w:pPr>
+              <w:rPr>
+                <w:rFonts w:ascii="Apple SD Gothic Neo" w:eastAsia="Apple SD Gothic Neo" w:hAnsi="Apple SD Gothic Neo"/>
+                <w:b/>
+                <w:bCs/>
+                <w:sz w:val="24"/>
+              </w:rPr>
+            </w:pPr>
+            <w:r>
+              <w:rPr>
+                <w:rFonts w:ascii="Apple SD Gothic Neo" w:eastAsia="Apple SD Gothic Neo" w:hAnsi="Apple SD Gothic Neo"/>
+                <w:b/>
+                <w:bCs/>
+                <w:sz w:val="24"/>
+              </w:rPr>
+              <w:t>Actor Action</w:t>
+            </w:r>
+          </w:p>
+        </w:tc>
+        <w:tc>
+          <w:tcPr>
+            <w:tcW w:w="4536" w:type="dxa"/>
+            <w:shd w:val="clear" w:color="auto" w:fill="E8E8E8" w:themeFill="background2"/>
+          </w:tcPr>
+          <w:p>
+            <w:pPr>
+              <w:rPr>
+                <w:rFonts w:ascii="Apple SD Gothic Neo" w:eastAsia="Apple SD Gothic Neo" w:hAnsi="Apple SD Gothic Neo"/>
+                <w:b/>
+                <w:bCs/>
+                <w:sz w:val="24"/>
+              </w:rPr>
+            </w:pPr>
+            <w:r>
+              <w:rPr>
+                <w:rFonts w:ascii="Apple SD Gothic Neo" w:eastAsia="Apple SD Gothic Neo" w:hAnsi="Apple SD Gothic Neo"/>
+                <w:b/>
+                <w:bCs/>
+                <w:sz w:val="24"/>
+              </w:rPr>
+              <w:t>System Response</w:t>
+            </w:r>
+          </w:p>
+        </w:tc>
+      </w:tr>
+      <w:tr>
+        <w:tc>
+          <w:tcPr>
+            <w:tcW w:w="4531" w:type="dxa"/>
             <w:shd w:val="clear" w:color="auto" w:fill="FFFFFF" w:themeFill="background1"/>
           </w:tcPr>
           <w:p>
@@ -502,6 +529,15 @@
           <w:sz w:val="24"/>
         </w:rPr>
         <w:t>. 자전거 정보 등록</w:t>
+      </w:r>
+      <w:r>
+        <w:rPr>
+          <w:rFonts w:ascii="Apple SD Gothic Neo" w:eastAsia="Apple SD Gothic Neo" w:hAnsi="Apple SD Gothic Neo"/>
+          <w:b/>
+          <w:bCs/>
+          <w:sz w:val="24"/>
+        </w:rPr>
+        <w:t>(Register Bicycle)</w:t>
       </w:r>
     </w:p>
     <w:tbl>
@@ -594,7 +630,7 @@
           <w:p>
             <w:pPr>
               <w:rPr>
-                <w:rFonts w:ascii="Apple SD Gothic Neo" w:eastAsia="Apple SD Gothic Neo" w:hAnsi="Apple SD Gothic Neo" w:hint="eastAsia"/>
+                <w:rFonts w:ascii="Apple SD Gothic Neo" w:eastAsia="Apple SD Gothic Neo" w:hAnsi="Apple SD Gothic Neo"/>
                 <w:b/>
                 <w:bCs/>
                 <w:sz w:val="24"/>
@@ -659,7 +695,7 @@
     <w:p>
       <w:pPr>
         <w:rPr>
-          <w:rFonts w:ascii="Apple SD Gothic Neo" w:eastAsia="Apple SD Gothic Neo" w:hAnsi="Apple SD Gothic Neo" w:hint="eastAsia"/>
+          <w:rFonts w:ascii="Apple SD Gothic Neo" w:eastAsia="Apple SD Gothic Neo" w:hAnsi="Apple SD Gothic Neo"/>
           <w:sz w:val="24"/>
         </w:rPr>
       </w:pPr>
@@ -699,6 +735,15 @@
           <w:sz w:val="24"/>
         </w:rPr>
         <w:t>자전거 대여</w:t>
+      </w:r>
+      <w:r>
+        <w:rPr>
+          <w:rFonts w:ascii="Apple SD Gothic Neo" w:eastAsia="Apple SD Gothic Neo" w:hAnsi="Apple SD Gothic Neo"/>
+          <w:b/>
+          <w:bCs/>
+          <w:sz w:val="24"/>
+        </w:rPr>
+        <w:t>(Rent Bicycle)</w:t>
       </w:r>
     </w:p>
     <w:tbl>
@@ -795,26 +840,12 @@
           <w:p>
             <w:pPr>
               <w:rPr>
-                <w:rFonts w:ascii="Apple SD Gothic Neo" w:eastAsia="Apple SD Gothic Neo" w:hAnsi="Apple SD Gothic Neo" w:hint="eastAsia"/>
+                <w:rFonts w:ascii="Apple SD Gothic Neo" w:eastAsia="Apple SD Gothic Neo" w:hAnsi="Apple SD Gothic Neo"/>
                 <w:b/>
                 <w:bCs/>
                 <w:sz w:val="24"/>
               </w:rPr>
             </w:pPr>
-            <w:r>
-              <w:rPr>
-                <w:rFonts w:ascii="Apple SD Gothic Neo" w:eastAsia="Apple SD Gothic Neo" w:hAnsi="Apple SD Gothic Neo" w:hint="eastAsia"/>
-                <w:sz w:val="24"/>
-              </w:rPr>
-              <w:t xml:space="preserve">1. </w:t>
-            </w:r>
-            <w:r>
-              <w:rPr>
-                <w:rFonts w:ascii="Apple SD Gothic Neo" w:eastAsia="Apple SD Gothic Neo" w:hAnsi="Apple SD Gothic Neo" w:hint="eastAsia"/>
-                <w:sz w:val="24"/>
-              </w:rPr>
-              <w:t>회원이 특정 자전거의 대여 버튼을 누른다.</w:t>
-            </w:r>
           </w:p>
         </w:tc>
         <w:tc>
@@ -834,10 +865,160 @@
             </w:pPr>
             <w:r>
               <w:rPr>
+                <w:rFonts w:ascii="Apple SD Gothic Neo" w:eastAsia="Apple SD Gothic Neo" w:hAnsi="Apple SD Gothic Neo"/>
+                <w:sz w:val="24"/>
+              </w:rPr>
+              <w:t>1.</w:t>
+            </w:r>
+            <w:r>
+              <w:rPr>
+                <w:rFonts w:ascii="Apple SD Gothic Neo" w:eastAsia="Apple SD Gothic Neo" w:hAnsi="Apple SD Gothic Neo"/>
+                <w:sz w:val="24"/>
+              </w:rPr>
+              <w:t xml:space="preserve"> </w:t>
+            </w:r>
+            <w:r>
+              <w:rPr>
                 <w:rFonts w:ascii="Apple SD Gothic Neo" w:eastAsia="Apple SD Gothic Neo" w:hAnsi="Apple SD Gothic Neo" w:hint="eastAsia"/>
                 <w:sz w:val="24"/>
               </w:rPr>
-              <w:t xml:space="preserve">2. 자전거 </w:t>
+              <w:t xml:space="preserve">대여 가능한 자전거 </w:t>
+            </w:r>
+            <w:r>
+              <w:rPr>
+                <w:rFonts w:ascii="Apple SD Gothic Neo" w:eastAsia="Apple SD Gothic Neo" w:hAnsi="Apple SD Gothic Neo" w:hint="eastAsia"/>
+                <w:sz w:val="24"/>
+              </w:rPr>
+              <w:t xml:space="preserve">리스트를 </w:t>
+            </w:r>
+            <w:r>
+              <w:rPr>
+                <w:rFonts w:ascii="Apple SD Gothic Neo" w:eastAsia="Apple SD Gothic Neo" w:hAnsi="Apple SD Gothic Neo" w:hint="eastAsia"/>
+                <w:color w:val="333333"/>
+                <w:sz w:val="24"/>
+              </w:rPr>
+              <w:t>자전거 ID</w:t>
+            </w:r>
+            <w:r>
+              <w:rPr>
+                <w:rFonts w:ascii="Apple SD Gothic Neo" w:eastAsia="Apple SD Gothic Neo" w:hAnsi="Apple SD Gothic Neo" w:hint="eastAsia"/>
+                <w:color w:val="333333"/>
+                <w:sz w:val="24"/>
+                <w:shd w:val="clear" w:color="auto" w:fill="FFFFFF"/>
+              </w:rPr>
+              <w:t xml:space="preserve"> 순으로 </w:t>
+            </w:r>
+            <w:r>
+              <w:rPr>
+                <w:rFonts w:ascii="Apple SD Gothic Neo" w:eastAsia="Apple SD Gothic Neo" w:hAnsi="Apple SD Gothic Neo" w:hint="eastAsia"/>
+                <w:sz w:val="24"/>
+              </w:rPr>
+              <w:t xml:space="preserve">보여주며, </w:t>
+            </w:r>
+            <w:r>
+              <w:rPr>
+                <w:rFonts w:ascii="Apple SD Gothic Neo" w:eastAsia="Apple SD Gothic Neo" w:hAnsi="Apple SD Gothic Neo" w:hint="eastAsia"/>
+                <w:sz w:val="24"/>
+              </w:rPr>
+              <w:t>각 항목에 자전거</w:t>
+            </w:r>
+            <w:r>
+              <w:rPr>
+                <w:rFonts w:ascii="Apple SD Gothic Neo" w:eastAsia="Apple SD Gothic Neo" w:hAnsi="Apple SD Gothic Neo"/>
+                <w:sz w:val="24"/>
+              </w:rPr>
+              <w:t xml:space="preserve"> ID</w:t>
+            </w:r>
+            <w:r>
+              <w:rPr>
+                <w:rFonts w:ascii="Apple SD Gothic Neo" w:eastAsia="Apple SD Gothic Neo" w:hAnsi="Apple SD Gothic Neo" w:hint="eastAsia"/>
+                <w:sz w:val="24"/>
+              </w:rPr>
+              <w:t xml:space="preserve">와 </w:t>
+            </w:r>
+            <w:r>
+              <w:rPr>
+                <w:rFonts w:ascii="Apple SD Gothic Neo" w:eastAsia="Apple SD Gothic Neo" w:hAnsi="Apple SD Gothic Neo" w:hint="eastAsia"/>
+                <w:sz w:val="24"/>
+              </w:rPr>
+              <w:t>자전거 제품명을 출력한다.</w:t>
+            </w:r>
+          </w:p>
+        </w:tc>
+      </w:tr>
+      <w:tr>
+        <w:trPr>
+          <w:cnfStyle w:val="000000100000" w:firstRow="0" w:lastRow="0" w:firstColumn="0" w:lastColumn="0" w:oddVBand="0" w:evenVBand="0" w:oddHBand="1" w:evenHBand="0" w:firstRowFirstColumn="0" w:firstRowLastColumn="0" w:lastRowFirstColumn="0" w:lastRowLastColumn="0"/>
+          <w:trHeight w:val="474"/>
+        </w:trPr>
+        <w:tc>
+          <w:tcPr>
+            <w:tcW w:w="4508" w:type="dxa"/>
+            <w:tcBorders>
+              <w:top w:val="single" w:sz="4" w:space="0" w:color="auto"/>
+              <w:bottom w:val="single" w:sz="4" w:space="0" w:color="auto"/>
+              <w:right w:val="single" w:sz="4" w:space="0" w:color="auto"/>
+            </w:tcBorders>
+            <w:shd w:val="clear" w:color="auto" w:fill="FFFFFF" w:themeFill="background1"/>
+          </w:tcPr>
+          <w:p>
+            <w:pPr>
+              <w:rPr>
+                <w:rFonts w:ascii="Apple SD Gothic Neo" w:eastAsia="Apple SD Gothic Neo" w:hAnsi="Apple SD Gothic Neo" w:hint="eastAsia"/>
+                <w:sz w:val="24"/>
+              </w:rPr>
+            </w:pPr>
+            <w:r>
+              <w:rPr>
+                <w:rFonts w:ascii="Apple SD Gothic Neo" w:eastAsia="Apple SD Gothic Neo" w:hAnsi="Apple SD Gothic Neo"/>
+                <w:sz w:val="24"/>
+              </w:rPr>
+              <w:t>2</w:t>
+            </w:r>
+            <w:r>
+              <w:rPr>
+                <w:rFonts w:ascii="Apple SD Gothic Neo" w:eastAsia="Apple SD Gothic Neo" w:hAnsi="Apple SD Gothic Neo" w:hint="eastAsia"/>
+                <w:sz w:val="24"/>
+              </w:rPr>
+              <w:t xml:space="preserve">. </w:t>
+            </w:r>
+            <w:r>
+              <w:rPr>
+                <w:rFonts w:ascii="Apple SD Gothic Neo" w:eastAsia="Apple SD Gothic Neo" w:hAnsi="Apple SD Gothic Neo" w:hint="eastAsia"/>
+                <w:sz w:val="24"/>
+              </w:rPr>
+              <w:t>회원이 특정 자전거의 대여 버튼을 누른다.</w:t>
+            </w:r>
+          </w:p>
+        </w:tc>
+        <w:tc>
+          <w:tcPr>
+            <w:tcW w:w="4701" w:type="dxa"/>
+            <w:tcBorders>
+              <w:left w:val="single" w:sz="4" w:space="0" w:color="auto"/>
+            </w:tcBorders>
+            <w:shd w:val="clear" w:color="auto" w:fill="FFFFFF" w:themeFill="background1"/>
+          </w:tcPr>
+          <w:p>
+            <w:pPr>
+              <w:rPr>
+                <w:rFonts w:ascii="Apple SD Gothic Neo" w:eastAsia="Apple SD Gothic Neo" w:hAnsi="Apple SD Gothic Neo" w:hint="eastAsia"/>
+                <w:sz w:val="24"/>
+              </w:rPr>
+            </w:pPr>
+            <w:r>
+              <w:rPr>
+                <w:rFonts w:ascii="Apple SD Gothic Neo" w:eastAsia="Apple SD Gothic Neo" w:hAnsi="Apple SD Gothic Neo"/>
+                <w:sz w:val="24"/>
+              </w:rPr>
+              <w:t>3</w:t>
+            </w:r>
+            <w:r>
+              <w:rPr>
+                <w:rFonts w:ascii="Apple SD Gothic Neo" w:eastAsia="Apple SD Gothic Neo" w:hAnsi="Apple SD Gothic Neo" w:hint="eastAsia"/>
+                <w:sz w:val="24"/>
+              </w:rPr>
+              <w:t xml:space="preserve">. 자전거 </w:t>
             </w:r>
             <w:r>
               <w:rPr>
@@ -854,6 +1035,22 @@
       <w:pPr>
         <w:rPr>
           <w:rFonts w:ascii="Apple SD Gothic Neo" w:eastAsia="Apple SD Gothic Neo" w:hAnsi="Apple SD Gothic Neo"/>
+          <w:sz w:val="24"/>
+        </w:rPr>
+      </w:pPr>
+    </w:p>
+    <w:p>
+      <w:pPr>
+        <w:rPr>
+          <w:rFonts w:ascii="Apple SD Gothic Neo" w:eastAsia="Apple SD Gothic Neo" w:hAnsi="Apple SD Gothic Neo"/>
+          <w:sz w:val="24"/>
+        </w:rPr>
+      </w:pPr>
+    </w:p>
+    <w:p>
+      <w:pPr>
+        <w:rPr>
+          <w:rFonts w:ascii="Apple SD Gothic Neo" w:eastAsia="Apple SD Gothic Neo" w:hAnsi="Apple SD Gothic Neo" w:hint="eastAsia"/>
           <w:sz w:val="24"/>
         </w:rPr>
       </w:pPr>
@@ -874,6 +1071,7 @@
           <w:bCs/>
           <w:sz w:val="24"/>
         </w:rPr>
+        <w:lastRenderedPageBreak/>
         <w:t>6</w:t>
       </w:r>
       <w:r>
@@ -893,6 +1091,15 @@
           <w:sz w:val="24"/>
         </w:rPr>
         <w:t>보기</w:t>
+      </w:r>
+      <w:r>
+        <w:rPr>
+          <w:rFonts w:ascii="Apple SD Gothic Neo" w:eastAsia="Apple SD Gothic Neo" w:hAnsi="Apple SD Gothic Neo"/>
+          <w:b/>
+          <w:bCs/>
+          <w:sz w:val="24"/>
+        </w:rPr>
+        <w:t>(View Rented Bicycle)</w:t>
       </w:r>
     </w:p>
     <w:tbl>
@@ -1012,7 +1219,7 @@
           <w:p>
             <w:pPr>
               <w:rPr>
-                <w:rFonts w:ascii="Apple SD Gothic Neo" w:eastAsia="Apple SD Gothic Neo" w:hAnsi="Apple SD Gothic Neo" w:hint="eastAsia"/>
+                <w:rFonts w:ascii="Apple SD Gothic Neo" w:eastAsia="Apple SD Gothic Neo" w:hAnsi="Apple SD Gothic Neo"/>
                 <w:sz w:val="24"/>
               </w:rPr>
             </w:pPr>
@@ -1093,7 +1300,7 @@
         <w:autoSpaceDE/>
         <w:autoSpaceDN/>
         <w:rPr>
-          <w:rFonts w:ascii="Apple SD Gothic Neo" w:eastAsia="Apple SD Gothic Neo" w:hAnsi="Apple SD Gothic Neo" w:hint="eastAsia"/>
+          <w:rFonts w:ascii="Apple SD Gothic Neo" w:eastAsia="Apple SD Gothic Neo" w:hAnsi="Apple SD Gothic Neo"/>
           <w:b/>
           <w:bCs/>
           <w:sz w:val="24"/>
@@ -2678,6 +2885,184 @@
     </w:lvl>
   </w:abstractNum>
   <w:abstractNum w:abstractNumId="17" w15:restartNumberingAfterBreak="0">
+    <w:nsid w:val="71272F0A"/>
+    <w:multiLevelType w:val="hybridMultilevel"/>
+    <w:tmpl w:val="208CF352"/>
+    <w:lvl w:ilvl="0" w:tplc="41501DEA">
+      <w:start w:val="1"/>
+      <w:numFmt w:val="decimal"/>
+      <w:lvlText w:val="%1."/>
+      <w:lvlJc w:val="left"/>
+      <w:pPr>
+        <w:ind w:left="800" w:hanging="360"/>
+      </w:pPr>
+      <w:rPr>
+        <w:rFonts w:hint="default"/>
+      </w:rPr>
+    </w:lvl>
+    <w:lvl w:ilvl="1" w:tplc="04090019" w:tentative="1">
+      <w:start w:val="1"/>
+      <w:numFmt w:val="upperLetter"/>
+      <w:lvlText w:val="%2."/>
+      <w:lvlJc w:val="left"/>
+      <w:pPr>
+        <w:ind w:left="1320" w:hanging="440"/>
+      </w:pPr>
+    </w:lvl>
+    <w:lvl w:ilvl="2" w:tplc="0409001B" w:tentative="1">
+      <w:start w:val="1"/>
+      <w:numFmt w:val="lowerRoman"/>
+      <w:lvlText w:val="%3."/>
+      <w:lvlJc w:val="right"/>
+      <w:pPr>
+        <w:ind w:left="1760" w:hanging="440"/>
+      </w:pPr>
+    </w:lvl>
+    <w:lvl w:ilvl="3" w:tplc="0409000F" w:tentative="1">
+      <w:start w:val="1"/>
+      <w:numFmt w:val="decimal"/>
+      <w:lvlText w:val="%4."/>
+      <w:lvlJc w:val="left"/>
+      <w:pPr>
+        <w:ind w:left="2200" w:hanging="440"/>
+      </w:pPr>
+    </w:lvl>
+    <w:lvl w:ilvl="4" w:tplc="04090019" w:tentative="1">
+      <w:start w:val="1"/>
+      <w:numFmt w:val="upperLetter"/>
+      <w:lvlText w:val="%5."/>
+      <w:lvlJc w:val="left"/>
+      <w:pPr>
+        <w:ind w:left="2640" w:hanging="440"/>
+      </w:pPr>
+    </w:lvl>
+    <w:lvl w:ilvl="5" w:tplc="0409001B" w:tentative="1">
+      <w:start w:val="1"/>
+      <w:numFmt w:val="lowerRoman"/>
+      <w:lvlText w:val="%6."/>
+      <w:lvlJc w:val="right"/>
+      <w:pPr>
+        <w:ind w:left="3080" w:hanging="440"/>
+      </w:pPr>
+    </w:lvl>
+    <w:lvl w:ilvl="6" w:tplc="0409000F" w:tentative="1">
+      <w:start w:val="1"/>
+      <w:numFmt w:val="decimal"/>
+      <w:lvlText w:val="%7."/>
+      <w:lvlJc w:val="left"/>
+      <w:pPr>
+        <w:ind w:left="3520" w:hanging="440"/>
+      </w:pPr>
+    </w:lvl>
+    <w:lvl w:ilvl="7" w:tplc="04090019" w:tentative="1">
+      <w:start w:val="1"/>
+      <w:numFmt w:val="upperLetter"/>
+      <w:lvlText w:val="%8."/>
+      <w:lvlJc w:val="left"/>
+      <w:pPr>
+        <w:ind w:left="3960" w:hanging="440"/>
+      </w:pPr>
+    </w:lvl>
+    <w:lvl w:ilvl="8" w:tplc="0409001B" w:tentative="1">
+      <w:start w:val="1"/>
+      <w:numFmt w:val="lowerRoman"/>
+      <w:lvlText w:val="%9."/>
+      <w:lvlJc w:val="right"/>
+      <w:pPr>
+        <w:ind w:left="4400" w:hanging="440"/>
+      </w:pPr>
+    </w:lvl>
+  </w:abstractNum>
+  <w:abstractNum w:abstractNumId="18" w15:restartNumberingAfterBreak="0">
+    <w:nsid w:val="714F26B0"/>
+    <w:multiLevelType w:val="hybridMultilevel"/>
+    <w:tmpl w:val="62CA7972"/>
+    <w:lvl w:ilvl="0" w:tplc="4C7A583C">
+      <w:start w:val="1"/>
+      <w:numFmt w:val="decimal"/>
+      <w:lvlText w:val="%1."/>
+      <w:lvlJc w:val="left"/>
+      <w:pPr>
+        <w:ind w:left="800" w:hanging="360"/>
+      </w:pPr>
+      <w:rPr>
+        <w:rFonts w:hint="default"/>
+      </w:rPr>
+    </w:lvl>
+    <w:lvl w:ilvl="1" w:tplc="04090019" w:tentative="1">
+      <w:start w:val="1"/>
+      <w:numFmt w:val="upperLetter"/>
+      <w:lvlText w:val="%2."/>
+      <w:lvlJc w:val="left"/>
+      <w:pPr>
+        <w:ind w:left="1320" w:hanging="440"/>
+      </w:pPr>
+    </w:lvl>
+    <w:lvl w:ilvl="2" w:tplc="0409001B" w:tentative="1">
+      <w:start w:val="1"/>
+      <w:numFmt w:val="lowerRoman"/>
+      <w:lvlText w:val="%3."/>
+      <w:lvlJc w:val="right"/>
+      <w:pPr>
+        <w:ind w:left="1760" w:hanging="440"/>
+      </w:pPr>
+    </w:lvl>
+    <w:lvl w:ilvl="3" w:tplc="0409000F" w:tentative="1">
+      <w:start w:val="1"/>
+      <w:numFmt w:val="decimal"/>
+      <w:lvlText w:val="%4."/>
+      <w:lvlJc w:val="left"/>
+      <w:pPr>
+        <w:ind w:left="2200" w:hanging="440"/>
+      </w:pPr>
+    </w:lvl>
+    <w:lvl w:ilvl="4" w:tplc="04090019" w:tentative="1">
+      <w:start w:val="1"/>
+      <w:numFmt w:val="upperLetter"/>
+      <w:lvlText w:val="%5."/>
+      <w:lvlJc w:val="left"/>
+      <w:pPr>
+        <w:ind w:left="2640" w:hanging="440"/>
+      </w:pPr>
+    </w:lvl>
+    <w:lvl w:ilvl="5" w:tplc="0409001B" w:tentative="1">
+      <w:start w:val="1"/>
+      <w:numFmt w:val="lowerRoman"/>
+      <w:lvlText w:val="%6."/>
+      <w:lvlJc w:val="right"/>
+      <w:pPr>
+        <w:ind w:left="3080" w:hanging="440"/>
+      </w:pPr>
+    </w:lvl>
+    <w:lvl w:ilvl="6" w:tplc="0409000F" w:tentative="1">
+      <w:start w:val="1"/>
+      <w:numFmt w:val="decimal"/>
+      <w:lvlText w:val="%7."/>
+      <w:lvlJc w:val="left"/>
+      <w:pPr>
+        <w:ind w:left="3520" w:hanging="440"/>
+      </w:pPr>
+    </w:lvl>
+    <w:lvl w:ilvl="7" w:tplc="04090019" w:tentative="1">
+      <w:start w:val="1"/>
+      <w:numFmt w:val="upperLetter"/>
+      <w:lvlText w:val="%8."/>
+      <w:lvlJc w:val="left"/>
+      <w:pPr>
+        <w:ind w:left="3960" w:hanging="440"/>
+      </w:pPr>
+    </w:lvl>
+    <w:lvl w:ilvl="8" w:tplc="0409001B" w:tentative="1">
+      <w:start w:val="1"/>
+      <w:numFmt w:val="lowerRoman"/>
+      <w:lvlText w:val="%9."/>
+      <w:lvlJc w:val="right"/>
+      <w:pPr>
+        <w:ind w:left="4400" w:hanging="440"/>
+      </w:pPr>
+    </w:lvl>
+  </w:abstractNum>
+  <w:abstractNum w:abstractNumId="19" w15:restartNumberingAfterBreak="0">
     <w:nsid w:val="74523D6F"/>
     <w:multiLevelType w:val="hybridMultilevel"/>
     <w:tmpl w:val="B1102BB4"/>
@@ -2766,7 +3151,7 @@
       </w:pPr>
     </w:lvl>
   </w:abstractNum>
-  <w:abstractNum w:abstractNumId="18" w15:restartNumberingAfterBreak="0">
+  <w:abstractNum w:abstractNumId="20" w15:restartNumberingAfterBreak="0">
     <w:nsid w:val="75A8000F"/>
     <w:multiLevelType w:val="hybridMultilevel"/>
     <w:tmpl w:val="EBB05332"/>
@@ -2855,7 +3240,7 @@
       </w:pPr>
     </w:lvl>
   </w:abstractNum>
-  <w:abstractNum w:abstractNumId="19" w15:restartNumberingAfterBreak="0">
+  <w:abstractNum w:abstractNumId="21" w15:restartNumberingAfterBreak="0">
     <w:nsid w:val="7BBF339D"/>
     <w:multiLevelType w:val="hybridMultilevel"/>
     <w:tmpl w:val="39028A5E"/>
@@ -2952,7 +3337,7 @@
     <w:abstractNumId w:val="5"/>
   </w:num>
   <w:num w:numId="3" w16cid:durableId="11539223">
-    <w:abstractNumId w:val="17"/>
+    <w:abstractNumId w:val="19"/>
   </w:num>
   <w:num w:numId="4" w16cid:durableId="1976451454">
     <w:abstractNumId w:val="10"/>
@@ -2970,7 +3355,7 @@
     <w:abstractNumId w:val="12"/>
   </w:num>
   <w:num w:numId="9" w16cid:durableId="765658446">
-    <w:abstractNumId w:val="18"/>
+    <w:abstractNumId w:val="20"/>
   </w:num>
   <w:num w:numId="10" w16cid:durableId="948046393">
     <w:abstractNumId w:val="16"/>
@@ -2997,13 +3382,19 @@
     <w:abstractNumId w:val="11"/>
   </w:num>
   <w:num w:numId="18" w16cid:durableId="84039130">
-    <w:abstractNumId w:val="19"/>
+    <w:abstractNumId w:val="21"/>
   </w:num>
   <w:num w:numId="19" w16cid:durableId="1893534894">
     <w:abstractNumId w:val="0"/>
   </w:num>
   <w:num w:numId="20" w16cid:durableId="1935236056">
     <w:abstractNumId w:val="13"/>
+  </w:num>
+  <w:num w:numId="21" w16cid:durableId="399329812">
+    <w:abstractNumId w:val="18"/>
+  </w:num>
+  <w:num w:numId="22" w16cid:durableId="1488403683">
+    <w:abstractNumId w:val="17"/>
   </w:num>
 </w:numbering>
 </file>

</xml_diff>